<commit_message>
Can now import text from Excel into Word
</commit_message>
<xml_diff>
--- a/ci-excel-to-word/docs/Chapter1_new.docx
+++ b/ci-excel-to-word/docs/Chapter1_new.docx
@@ -5,6 +5,501 @@
     <w:sectPr>
       <w:pgMar w:top="1440" w:right="1440" w:bottom="1440" w:left="1440"/>
     </w:sectPr>
+    <w:p>
+      <w:r>
+        <w:t>Chapter #</w:t>
+      </w:r>
+    </w:p>
+    <w:p>
+      <w:r>
+        <w:t>Title</w:t>
+      </w:r>
+    </w:p>
+    <w:p>
+      <w:r>
+        <w:t>Theo is a dog</w:t>
+      </w:r>
+    </w:p>
+    <w:p>
+      <w:r>
+        <w:t>Image</w:t>
+      </w:r>
+    </w:p>
+    <w:p>
+      <w:r>
+        <w:t>Text</w:t>
+      </w:r>
+    </w:p>
+    <w:p>
+      <w:r>
+        <w:t>Choices</w:t>
+      </w:r>
+    </w:p>
+    <w:p>
+      <w:r>
+        <w:t>This is Theo.
+Theo is a dog.</w:t>
+      </w:r>
+    </w:p>
+    <w:p>
+      <w:r>
+        <w:t>This is a dog.</w:t>
+      </w:r>
+    </w:p>
+    <w:p>
+      <w:r>
+        <w:t>This is a dog.</w:t>
+      </w:r>
+    </w:p>
+    <w:p>
+      <w:r>
+        <w:t>This is also a dog.</w:t>
+      </w:r>
+    </w:p>
+    <w:p>
+      <w:r>
+        <w:t>Theo is a dog.</w:t>
+      </w:r>
+    </w:p>
+    <w:p>
+      <w:r>
+        <w:t>This is not a dog.
+This is a cat.</w:t>
+      </w:r>
+    </w:p>
+    <w:p>
+      <w:r>
+        <w:t>This is a cat.</w:t>
+      </w:r>
+    </w:p>
+    <w:p>
+      <w:r>
+        <w:t>This is also a cat.</w:t>
+      </w:r>
+    </w:p>
+    <w:p>
+      <w:r>
+        <w:t>Is this a cat?
+Yes, this is a cat.</w:t>
+      </w:r>
+    </w:p>
+    <w:p>
+      <w:r>
+        <w:t>Is this a cat?
+No, this is not a cat.</w:t>
+      </w:r>
+    </w:p>
+    <w:p>
+      <w:r>
+        <w:t>Theo is not a cat.</w:t>
+      </w:r>
+    </w:p>
+    <w:p>
+      <w:r>
+        <w:t>This is Chris.</w:t>
+      </w:r>
+    </w:p>
+    <w:p>
+      <w:r>
+        <w:t>This is a person.</w:t>
+      </w:r>
+    </w:p>
+    <w:p>
+      <w:r>
+        <w:t>This is a person.
+This is also a person.</w:t>
+      </w:r>
+    </w:p>
+    <w:p>
+      <w:r>
+        <w:t>Is this a person?</w:t>
+      </w:r>
+    </w:p>
+    <w:p>
+      <w:r>
+        <w:t>Y/N</w:t>
+      </w:r>
+    </w:p>
+    <w:p>
+      <w:r>
+        <w:t>Is this a person?</w:t>
+      </w:r>
+    </w:p>
+    <w:p>
+      <w:r>
+        <w:t>Y/N</w:t>
+      </w:r>
+    </w:p>
+    <w:p>
+      <w:r>
+        <w:t>Chris is not a dog.
+Chris is not a cat.
+Chris is a boy.</w:t>
+      </w:r>
+    </w:p>
+    <w:p>
+      <w:r>
+        <w:t>This is a boy.</w:t>
+      </w:r>
+    </w:p>
+    <w:p>
+      <w:r>
+        <w:t>This is a boy.</w:t>
+      </w:r>
+    </w:p>
+    <w:p>
+      <w:r>
+        <w:t>This is also a boy.</w:t>
+      </w:r>
+    </w:p>
+    <w:p>
+      <w:r>
+        <w:t>Is Chris a boy?
+Yes, he is.</w:t>
+      </w:r>
+    </w:p>
+    <w:p>
+      <w:r>
+        <w:t>This is a girl.</w:t>
+      </w:r>
+    </w:p>
+    <w:p>
+      <w:r>
+        <w:t>This is a girl.</w:t>
+      </w:r>
+    </w:p>
+    <w:p>
+      <w:r>
+        <w:t>This is also a girl.</w:t>
+      </w:r>
+    </w:p>
+    <w:p>
+      <w:r>
+        <w:t>Is Chris a girl?
+No, Chris is not a girl.</w:t>
+      </w:r>
+    </w:p>
+    <w:p>
+      <w:r>
+        <w:t>Is this a boy?</w:t>
+      </w:r>
+    </w:p>
+    <w:p>
+      <w:r>
+        <w:t>Y/N</w:t>
+      </w:r>
+    </w:p>
+    <w:p>
+      <w:r>
+        <w:t>Is this a boy?</w:t>
+      </w:r>
+    </w:p>
+    <w:p>
+      <w:r>
+        <w:t>Y/N</w:t>
+      </w:r>
+    </w:p>
+    <w:p>
+      <w:r>
+        <w:t>Is this a girl?</w:t>
+      </w:r>
+    </w:p>
+    <w:p>
+      <w:r>
+        <w:t>Y/N</w:t>
+      </w:r>
+    </w:p>
+    <w:p>
+      <w:r>
+        <w:t>Is this a girl?</w:t>
+      </w:r>
+    </w:p>
+    <w:p>
+      <w:r>
+        <w:t>Y/N</w:t>
+      </w:r>
+    </w:p>
+    <w:p>
+      <w:r>
+        <w:t>This is Lucy.
+Lucy is a person.
+Lucy is a girl.
+Lucy is not a boy.</w:t>
+      </w:r>
+    </w:p>
+    <w:p>
+      <w:r>
+        <w:t>Is Lucy a boy or a girl?</w:t>
+      </w:r>
+    </w:p>
+    <w:p>
+      <w:r>
+        <w:t>Boy
+Girl</w:t>
+      </w:r>
+    </w:p>
+    <w:p>
+      <w:r>
+        <w:t>Is Lucy a person or a dog?</w:t>
+      </w:r>
+    </w:p>
+    <w:p>
+      <w:r>
+        <w:t>Person
+Dog</w:t>
+      </w:r>
+    </w:p>
+    <w:p>
+      <w:r>
+        <w:t>This is Mark.
+Mark is a person.
+Mark is a man.</w:t>
+      </w:r>
+    </w:p>
+    <w:p>
+      <w:r>
+        <w:t>This is a man.</w:t>
+      </w:r>
+    </w:p>
+    <w:p>
+      <w:r>
+        <w:t>This is a man.</w:t>
+      </w:r>
+    </w:p>
+    <w:p>
+      <w:r>
+        <w:t>This is also a man.</w:t>
+      </w:r>
+    </w:p>
+    <w:p>
+      <w:r>
+        <w:t>Is this a man?</w:t>
+      </w:r>
+    </w:p>
+    <w:p>
+      <w:r>
+        <w:t>Y/N</w:t>
+      </w:r>
+    </w:p>
+    <w:p>
+      <w:r>
+        <w:t>Is this a man?</w:t>
+      </w:r>
+    </w:p>
+    <w:p>
+      <w:r>
+        <w:t>Y/N</w:t>
+      </w:r>
+    </w:p>
+    <w:p>
+      <w:r>
+        <w:t>This is a woman.</w:t>
+      </w:r>
+    </w:p>
+    <w:p>
+      <w:r>
+        <w:t>This is a woman.</w:t>
+      </w:r>
+    </w:p>
+    <w:p>
+      <w:r>
+        <w:t>This is also a woman.</w:t>
+      </w:r>
+    </w:p>
+    <w:p>
+      <w:r>
+        <w:t>Is this a woman?</w:t>
+      </w:r>
+    </w:p>
+    <w:p>
+      <w:r>
+        <w:t>Y/N</w:t>
+      </w:r>
+    </w:p>
+    <w:p>
+      <w:r>
+        <w:t>Is this a woman?</w:t>
+      </w:r>
+    </w:p>
+    <w:p>
+      <w:r>
+        <w:t>Y/N</w:t>
+      </w:r>
+    </w:p>
+    <w:p>
+      <w:r>
+        <w:t>Mark is not a woman.</w:t>
+      </w:r>
+    </w:p>
+    <w:p>
+      <w:r>
+        <w:t>This is Wendy.
+Wendy is also a person.
+Wendy is a woman.
+Wendy is not a man.</w:t>
+      </w:r>
+    </w:p>
+    <w:p>
+      <w:r>
+        <w:t>Is Wendy a man or a woman?</w:t>
+      </w:r>
+    </w:p>
+    <w:p>
+      <w:r>
+        <w:t>Man
+Woman</w:t>
+      </w:r>
+    </w:p>
+    <w:p>
+      <w:r>
+        <w:t>Is Wendy a man or a woman?</w:t>
+      </w:r>
+    </w:p>
+    <w:p>
+      <w:r>
+        <w:t>Person
+Dog</w:t>
+      </w:r>
+    </w:p>
+    <w:p>
+      <w:r>
+        <w:t>This is Theo. Theo is a dog. Theo is not a cat.</w:t>
+      </w:r>
+    </w:p>
+    <w:p>
+      <w:r>
+        <w:t>This is Chris. Chris is not a dog. Chris is not a cat.
+Chris is a person. Chris is a boy. Chris is not a girl.</w:t>
+      </w:r>
+    </w:p>
+    <w:p>
+      <w:r>
+        <w:t>This is Lucy. Lucy is also a person.
+Lucy is a girl. Lucy is not a boy.</w:t>
+      </w:r>
+    </w:p>
+    <w:p>
+      <w:r>
+        <w:t>This is Mark. Mark is a person.
+Mark is a man. Mark is not a woman.</w:t>
+      </w:r>
+    </w:p>
+    <w:p>
+      <w:r>
+        <w:t>This is Wendy. Wendy is also a person.
+Wendy is a woman. Wendy is not a man.</w:t>
+      </w:r>
+    </w:p>
+    <w:p>
+      <w:r>
+        <w:t>MATCHING</w:t>
+      </w:r>
+    </w:p>
+    <w:p>
+      <w:r>
+        <w:t>Image</w:t>
+      </w:r>
+    </w:p>
+    <w:p>
+      <w:r>
+        <w:t>Word</w:t>
+      </w:r>
+    </w:p>
+    <w:p>
+      <w:r>
+        <w:t>Dog</w:t>
+      </w:r>
+    </w:p>
+    <w:p>
+      <w:r>
+        <w:t>Boy</w:t>
+      </w:r>
+    </w:p>
+    <w:p>
+      <w:r>
+        <w:t>Girl</w:t>
+      </w:r>
+    </w:p>
+    <w:p>
+      <w:r>
+        <w:t>Man</w:t>
+      </w:r>
+    </w:p>
+    <w:p>
+      <w:r>
+        <w:t>Woman</w:t>
+      </w:r>
+    </w:p>
+    <w:p>
+      <w:r>
+        <w:t>TRUE OR FALSE</w:t>
+      </w:r>
+    </w:p>
+    <w:p>
+      <w:r>
+        <w:t>Image</w:t>
+      </w:r>
+    </w:p>
+    <w:p>
+      <w:r>
+        <w:t>Statement</w:t>
+      </w:r>
+    </w:p>
+    <w:p>
+      <w:r>
+        <w:t>Answer</w:t>
+      </w:r>
+    </w:p>
+    <w:p>
+      <w:r>
+        <w:t>Theo is a dog.</w:t>
+      </w:r>
+    </w:p>
+    <w:p>
+      <w:r>
+        <w:t>T</w:t>
+      </w:r>
+    </w:p>
+    <w:p>
+      <w:r>
+        <w:t>Chris is a dog.</w:t>
+      </w:r>
+    </w:p>
+    <w:p>
+      <w:r>
+        <w:t>F</w:t>
+      </w:r>
+    </w:p>
+    <w:p>
+      <w:r>
+        <w:t>Lucy is a boy.</w:t>
+      </w:r>
+    </w:p>
+    <w:p>
+      <w:r>
+        <w:t>F</w:t>
+      </w:r>
+    </w:p>
+    <w:p>
+      <w:r>
+        <w:t>Mark is a man.</w:t>
+      </w:r>
+    </w:p>
+    <w:p>
+      <w:r>
+        <w:t>T</w:t>
+      </w:r>
+    </w:p>
+    <w:p>
+      <w:r>
+        <w:t>Wendy is a woman.</w:t>
+      </w:r>
+    </w:p>
+    <w:p>
+      <w:r>
+        <w:t>T</w:t>
+      </w:r>
+    </w:p>
   </w:body>
 </w:document>
 </file>

</xml_diff>

<commit_message>
Renamed library classes. Created function for creating new paragraph
</commit_message>
<xml_diff>
--- a/ci-excel-to-word/docs/Chapter1_new.docx
+++ b/ci-excel-to-word/docs/Chapter1_new.docx
@@ -6,131 +6,206 @@
       <w:pgMar w:top="1440" w:right="1440" w:bottom="1440" w:left="1440"/>
     </w:sectPr>
     <w:p>
+      <w:pPr>
+        <w:pStyle w:val="Text"/>
+      </w:pPr>
       <w:r>
         <w:t>Chapter #</w:t>
       </w:r>
     </w:p>
     <w:p>
+      <w:pPr>
+        <w:pStyle w:val="Text"/>
+      </w:pPr>
       <w:r>
         <w:t>Title</w:t>
       </w:r>
     </w:p>
     <w:p>
+      <w:pPr>
+        <w:pStyle w:val="Text"/>
+      </w:pPr>
       <w:r>
         <w:t>Theo is a dog</w:t>
       </w:r>
     </w:p>
     <w:p>
+      <w:pPr>
+        <w:pStyle w:val="Text"/>
+      </w:pPr>
       <w:r>
         <w:t>Image</w:t>
       </w:r>
     </w:p>
     <w:p>
+      <w:pPr>
+        <w:pStyle w:val="Text"/>
+      </w:pPr>
       <w:r>
         <w:t>Text</w:t>
       </w:r>
     </w:p>
     <w:p>
+      <w:pPr>
+        <w:pStyle w:val="Text"/>
+      </w:pPr>
       <w:r>
         <w:t>Choices</w:t>
       </w:r>
     </w:p>
     <w:p>
+      <w:pPr>
+        <w:pStyle w:val="Text"/>
+      </w:pPr>
       <w:r>
         <w:t>This is Theo.
 Theo is a dog.</w:t>
       </w:r>
     </w:p>
     <w:p>
+      <w:pPr>
+        <w:pStyle w:val="Text"/>
+      </w:pPr>
       <w:r>
         <w:t>This is a dog.</w:t>
       </w:r>
     </w:p>
     <w:p>
+      <w:pPr>
+        <w:pStyle w:val="Text"/>
+      </w:pPr>
       <w:r>
         <w:t>This is a dog.</w:t>
       </w:r>
     </w:p>
     <w:p>
+      <w:pPr>
+        <w:pStyle w:val="Text"/>
+      </w:pPr>
       <w:r>
         <w:t>This is also a dog.</w:t>
       </w:r>
     </w:p>
     <w:p>
+      <w:pPr>
+        <w:pStyle w:val="Text"/>
+      </w:pPr>
       <w:r>
         <w:t>Theo is a dog.</w:t>
       </w:r>
     </w:p>
     <w:p>
+      <w:pPr>
+        <w:pStyle w:val="Text"/>
+      </w:pPr>
       <w:r>
         <w:t>This is not a dog.
 This is a cat.</w:t>
       </w:r>
     </w:p>
     <w:p>
+      <w:pPr>
+        <w:pStyle w:val="Text"/>
+      </w:pPr>
       <w:r>
         <w:t>This is a cat.</w:t>
       </w:r>
     </w:p>
     <w:p>
+      <w:pPr>
+        <w:pStyle w:val="Text"/>
+      </w:pPr>
       <w:r>
         <w:t>This is also a cat.</w:t>
       </w:r>
     </w:p>
     <w:p>
+      <w:pPr>
+        <w:pStyle w:val="Text"/>
+      </w:pPr>
       <w:r>
         <w:t>Is this a cat?
 Yes, this is a cat.</w:t>
       </w:r>
     </w:p>
     <w:p>
+      <w:pPr>
+        <w:pStyle w:val="Text"/>
+      </w:pPr>
       <w:r>
         <w:t>Is this a cat?
 No, this is not a cat.</w:t>
       </w:r>
     </w:p>
     <w:p>
+      <w:pPr>
+        <w:pStyle w:val="Text"/>
+      </w:pPr>
       <w:r>
         <w:t>Theo is not a cat.</w:t>
       </w:r>
     </w:p>
     <w:p>
+      <w:pPr>
+        <w:pStyle w:val="Text"/>
+      </w:pPr>
       <w:r>
         <w:t>This is Chris.</w:t>
       </w:r>
     </w:p>
     <w:p>
+      <w:pPr>
+        <w:pStyle w:val="Text"/>
+      </w:pPr>
       <w:r>
         <w:t>This is a person.</w:t>
       </w:r>
     </w:p>
     <w:p>
+      <w:pPr>
+        <w:pStyle w:val="Text"/>
+      </w:pPr>
       <w:r>
         <w:t>This is a person.
 This is also a person.</w:t>
       </w:r>
     </w:p>
     <w:p>
+      <w:pPr>
+        <w:pStyle w:val="Text"/>
+      </w:pPr>
       <w:r>
         <w:t>Is this a person?</w:t>
       </w:r>
     </w:p>
     <w:p>
+      <w:pPr>
+        <w:pStyle w:val="Text"/>
+      </w:pPr>
       <w:r>
         <w:t>Y/N</w:t>
       </w:r>
     </w:p>
     <w:p>
+      <w:pPr>
+        <w:pStyle w:val="Text"/>
+      </w:pPr>
       <w:r>
         <w:t>Is this a person?</w:t>
       </w:r>
     </w:p>
     <w:p>
+      <w:pPr>
+        <w:pStyle w:val="Text"/>
+      </w:pPr>
       <w:r>
         <w:t>Y/N</w:t>
       </w:r>
     </w:p>
     <w:p>
+      <w:pPr>
+        <w:pStyle w:val="Text"/>
+      </w:pPr>
       <w:r>
         <w:t>Chris is not a dog.
 Chris is not a cat.
@@ -138,88 +213,139 @@
       </w:r>
     </w:p>
     <w:p>
+      <w:pPr>
+        <w:pStyle w:val="Text"/>
+      </w:pPr>
       <w:r>
         <w:t>This is a boy.</w:t>
       </w:r>
     </w:p>
     <w:p>
+      <w:pPr>
+        <w:pStyle w:val="Text"/>
+      </w:pPr>
       <w:r>
         <w:t>This is a boy.</w:t>
       </w:r>
     </w:p>
     <w:p>
+      <w:pPr>
+        <w:pStyle w:val="Text"/>
+      </w:pPr>
       <w:r>
         <w:t>This is also a boy.</w:t>
       </w:r>
     </w:p>
     <w:p>
+      <w:pPr>
+        <w:pStyle w:val="Text"/>
+      </w:pPr>
       <w:r>
         <w:t>Is Chris a boy?
 Yes, he is.</w:t>
       </w:r>
     </w:p>
     <w:p>
+      <w:pPr>
+        <w:pStyle w:val="Text"/>
+      </w:pPr>
       <w:r>
         <w:t>This is a girl.</w:t>
       </w:r>
     </w:p>
     <w:p>
+      <w:pPr>
+        <w:pStyle w:val="Text"/>
+      </w:pPr>
       <w:r>
         <w:t>This is a girl.</w:t>
       </w:r>
     </w:p>
     <w:p>
+      <w:pPr>
+        <w:pStyle w:val="Text"/>
+      </w:pPr>
       <w:r>
         <w:t>This is also a girl.</w:t>
       </w:r>
     </w:p>
     <w:p>
+      <w:pPr>
+        <w:pStyle w:val="Text"/>
+      </w:pPr>
       <w:r>
         <w:t>Is Chris a girl?
 No, Chris is not a girl.</w:t>
       </w:r>
     </w:p>
     <w:p>
+      <w:pPr>
+        <w:pStyle w:val="Text"/>
+      </w:pPr>
       <w:r>
         <w:t>Is this a boy?</w:t>
       </w:r>
     </w:p>
     <w:p>
+      <w:pPr>
+        <w:pStyle w:val="Text"/>
+      </w:pPr>
       <w:r>
         <w:t>Y/N</w:t>
       </w:r>
     </w:p>
     <w:p>
+      <w:pPr>
+        <w:pStyle w:val="Text"/>
+      </w:pPr>
       <w:r>
         <w:t>Is this a boy?</w:t>
       </w:r>
     </w:p>
     <w:p>
+      <w:pPr>
+        <w:pStyle w:val="Text"/>
+      </w:pPr>
       <w:r>
         <w:t>Y/N</w:t>
       </w:r>
     </w:p>
     <w:p>
+      <w:pPr>
+        <w:pStyle w:val="Text"/>
+      </w:pPr>
       <w:r>
         <w:t>Is this a girl?</w:t>
       </w:r>
     </w:p>
     <w:p>
+      <w:pPr>
+        <w:pStyle w:val="Text"/>
+      </w:pPr>
       <w:r>
         <w:t>Y/N</w:t>
       </w:r>
     </w:p>
     <w:p>
+      <w:pPr>
+        <w:pStyle w:val="Text"/>
+      </w:pPr>
       <w:r>
         <w:t>Is this a girl?</w:t>
       </w:r>
     </w:p>
     <w:p>
+      <w:pPr>
+        <w:pStyle w:val="Text"/>
+      </w:pPr>
       <w:r>
         <w:t>Y/N</w:t>
       </w:r>
     </w:p>
     <w:p>
+      <w:pPr>
+        <w:pStyle w:val="Text"/>
+      </w:pPr>
       <w:r>
         <w:t>This is Lucy.
 Lucy is a person.
@@ -228,28 +354,43 @@
       </w:r>
     </w:p>
     <w:p>
+      <w:pPr>
+        <w:pStyle w:val="Text"/>
+      </w:pPr>
       <w:r>
         <w:t>Is Lucy a boy or a girl?</w:t>
       </w:r>
     </w:p>
     <w:p>
+      <w:pPr>
+        <w:pStyle w:val="Text"/>
+      </w:pPr>
       <w:r>
         <w:t>Boy
 Girl</w:t>
       </w:r>
     </w:p>
     <w:p>
+      <w:pPr>
+        <w:pStyle w:val="Text"/>
+      </w:pPr>
       <w:r>
         <w:t>Is Lucy a person or a dog?</w:t>
       </w:r>
     </w:p>
     <w:p>
+      <w:pPr>
+        <w:pStyle w:val="Text"/>
+      </w:pPr>
       <w:r>
         <w:t>Person
 Dog</w:t>
       </w:r>
     </w:p>
     <w:p>
+      <w:pPr>
+        <w:pStyle w:val="Text"/>
+      </w:pPr>
       <w:r>
         <w:t>This is Mark.
 Mark is a person.
@@ -257,81 +398,129 @@
       </w:r>
     </w:p>
     <w:p>
+      <w:pPr>
+        <w:pStyle w:val="Text"/>
+      </w:pPr>
       <w:r>
         <w:t>This is a man.</w:t>
       </w:r>
     </w:p>
     <w:p>
+      <w:pPr>
+        <w:pStyle w:val="Text"/>
+      </w:pPr>
       <w:r>
         <w:t>This is a man.</w:t>
       </w:r>
     </w:p>
     <w:p>
+      <w:pPr>
+        <w:pStyle w:val="Text"/>
+      </w:pPr>
       <w:r>
         <w:t>This is also a man.</w:t>
       </w:r>
     </w:p>
     <w:p>
+      <w:pPr>
+        <w:pStyle w:val="Text"/>
+      </w:pPr>
       <w:r>
         <w:t>Is this a man?</w:t>
       </w:r>
     </w:p>
     <w:p>
+      <w:pPr>
+        <w:pStyle w:val="Text"/>
+      </w:pPr>
       <w:r>
         <w:t>Y/N</w:t>
       </w:r>
     </w:p>
     <w:p>
+      <w:pPr>
+        <w:pStyle w:val="Text"/>
+      </w:pPr>
       <w:r>
         <w:t>Is this a man?</w:t>
       </w:r>
     </w:p>
     <w:p>
+      <w:pPr>
+        <w:pStyle w:val="Text"/>
+      </w:pPr>
       <w:r>
         <w:t>Y/N</w:t>
       </w:r>
     </w:p>
     <w:p>
+      <w:pPr>
+        <w:pStyle w:val="Text"/>
+      </w:pPr>
       <w:r>
         <w:t>This is a woman.</w:t>
       </w:r>
     </w:p>
     <w:p>
+      <w:pPr>
+        <w:pStyle w:val="Text"/>
+      </w:pPr>
       <w:r>
         <w:t>This is a woman.</w:t>
       </w:r>
     </w:p>
     <w:p>
+      <w:pPr>
+        <w:pStyle w:val="Text"/>
+      </w:pPr>
       <w:r>
         <w:t>This is also a woman.</w:t>
       </w:r>
     </w:p>
     <w:p>
+      <w:pPr>
+        <w:pStyle w:val="Text"/>
+      </w:pPr>
       <w:r>
         <w:t>Is this a woman?</w:t>
       </w:r>
     </w:p>
     <w:p>
+      <w:pPr>
+        <w:pStyle w:val="Text"/>
+      </w:pPr>
       <w:r>
         <w:t>Y/N</w:t>
       </w:r>
     </w:p>
     <w:p>
+      <w:pPr>
+        <w:pStyle w:val="Text"/>
+      </w:pPr>
       <w:r>
         <w:t>Is this a woman?</w:t>
       </w:r>
     </w:p>
     <w:p>
+      <w:pPr>
+        <w:pStyle w:val="Text"/>
+      </w:pPr>
       <w:r>
         <w:t>Y/N</w:t>
       </w:r>
     </w:p>
     <w:p>
+      <w:pPr>
+        <w:pStyle w:val="Text"/>
+      </w:pPr>
       <w:r>
         <w:t>Mark is not a woman.</w:t>
       </w:r>
     </w:p>
     <w:p>
+      <w:pPr>
+        <w:pStyle w:val="Text"/>
+      </w:pPr>
       <w:r>
         <w:t>This is Wendy.
 Wendy is also a person.
@@ -340,162 +529,255 @@
       </w:r>
     </w:p>
     <w:p>
+      <w:pPr>
+        <w:pStyle w:val="Text"/>
+      </w:pPr>
       <w:r>
         <w:t>Is Wendy a man or a woman?</w:t>
       </w:r>
     </w:p>
     <w:p>
+      <w:pPr>
+        <w:pStyle w:val="Text"/>
+      </w:pPr>
       <w:r>
         <w:t>Man
 Woman</w:t>
       </w:r>
     </w:p>
     <w:p>
+      <w:pPr>
+        <w:pStyle w:val="Text"/>
+      </w:pPr>
       <w:r>
         <w:t>Is Wendy a man or a woman?</w:t>
       </w:r>
     </w:p>
     <w:p>
+      <w:pPr>
+        <w:pStyle w:val="Text"/>
+      </w:pPr>
       <w:r>
         <w:t>Person
 Dog</w:t>
       </w:r>
     </w:p>
     <w:p>
+      <w:pPr>
+        <w:pStyle w:val="Text"/>
+      </w:pPr>
       <w:r>
         <w:t>This is Theo. Theo is a dog. Theo is not a cat.</w:t>
       </w:r>
     </w:p>
     <w:p>
+      <w:pPr>
+        <w:pStyle w:val="Text"/>
+      </w:pPr>
       <w:r>
         <w:t>This is Chris. Chris is not a dog. Chris is not a cat.
 Chris is a person. Chris is a boy. Chris is not a girl.</w:t>
       </w:r>
     </w:p>
     <w:p>
+      <w:pPr>
+        <w:pStyle w:val="Text"/>
+      </w:pPr>
       <w:r>
         <w:t>This is Lucy. Lucy is also a person.
 Lucy is a girl. Lucy is not a boy.</w:t>
       </w:r>
     </w:p>
     <w:p>
+      <w:pPr>
+        <w:pStyle w:val="Text"/>
+      </w:pPr>
       <w:r>
         <w:t>This is Mark. Mark is a person.
 Mark is a man. Mark is not a woman.</w:t>
       </w:r>
     </w:p>
     <w:p>
+      <w:pPr>
+        <w:pStyle w:val="Text"/>
+      </w:pPr>
       <w:r>
         <w:t>This is Wendy. Wendy is also a person.
 Wendy is a woman. Wendy is not a man.</w:t>
       </w:r>
     </w:p>
     <w:p>
+      <w:pPr>
+        <w:pStyle w:val="Text"/>
+      </w:pPr>
       <w:r>
         <w:t>MATCHING</w:t>
       </w:r>
     </w:p>
     <w:p>
+      <w:pPr>
+        <w:pStyle w:val="Text"/>
+      </w:pPr>
       <w:r>
         <w:t>Image</w:t>
       </w:r>
     </w:p>
     <w:p>
+      <w:pPr>
+        <w:pStyle w:val="Text"/>
+      </w:pPr>
       <w:r>
         <w:t>Word</w:t>
       </w:r>
     </w:p>
     <w:p>
+      <w:pPr>
+        <w:pStyle w:val="Text"/>
+      </w:pPr>
       <w:r>
         <w:t>Dog</w:t>
       </w:r>
     </w:p>
     <w:p>
+      <w:pPr>
+        <w:pStyle w:val="Text"/>
+      </w:pPr>
       <w:r>
         <w:t>Boy</w:t>
       </w:r>
     </w:p>
     <w:p>
+      <w:pPr>
+        <w:pStyle w:val="Text"/>
+      </w:pPr>
       <w:r>
         <w:t>Girl</w:t>
       </w:r>
     </w:p>
     <w:p>
+      <w:pPr>
+        <w:pStyle w:val="Text"/>
+      </w:pPr>
       <w:r>
         <w:t>Man</w:t>
       </w:r>
     </w:p>
     <w:p>
+      <w:pPr>
+        <w:pStyle w:val="Text"/>
+      </w:pPr>
       <w:r>
         <w:t>Woman</w:t>
       </w:r>
     </w:p>
     <w:p>
+      <w:pPr>
+        <w:pStyle w:val="Text"/>
+      </w:pPr>
       <w:r>
         <w:t>TRUE OR FALSE</w:t>
       </w:r>
     </w:p>
     <w:p>
+      <w:pPr>
+        <w:pStyle w:val="Text"/>
+      </w:pPr>
       <w:r>
         <w:t>Image</w:t>
       </w:r>
     </w:p>
     <w:p>
+      <w:pPr>
+        <w:pStyle w:val="Text"/>
+      </w:pPr>
       <w:r>
         <w:t>Statement</w:t>
       </w:r>
     </w:p>
     <w:p>
+      <w:pPr>
+        <w:pStyle w:val="Text"/>
+      </w:pPr>
       <w:r>
         <w:t>Answer</w:t>
       </w:r>
     </w:p>
     <w:p>
+      <w:pPr>
+        <w:pStyle w:val="Text"/>
+      </w:pPr>
       <w:r>
         <w:t>Theo is a dog.</w:t>
       </w:r>
     </w:p>
     <w:p>
+      <w:pPr>
+        <w:pStyle w:val="Text"/>
+      </w:pPr>
       <w:r>
         <w:t>T</w:t>
       </w:r>
     </w:p>
     <w:p>
+      <w:pPr>
+        <w:pStyle w:val="Text"/>
+      </w:pPr>
       <w:r>
         <w:t>Chris is a dog.</w:t>
       </w:r>
     </w:p>
     <w:p>
+      <w:pPr>
+        <w:pStyle w:val="Text"/>
+      </w:pPr>
       <w:r>
         <w:t>F</w:t>
       </w:r>
     </w:p>
     <w:p>
+      <w:pPr>
+        <w:pStyle w:val="Text"/>
+      </w:pPr>
       <w:r>
         <w:t>Lucy is a boy.</w:t>
       </w:r>
     </w:p>
     <w:p>
+      <w:pPr>
+        <w:pStyle w:val="Text"/>
+      </w:pPr>
       <w:r>
         <w:t>F</w:t>
       </w:r>
     </w:p>
     <w:p>
+      <w:pPr>
+        <w:pStyle w:val="Text"/>
+      </w:pPr>
       <w:r>
         <w:t>Mark is a man.</w:t>
       </w:r>
     </w:p>
     <w:p>
+      <w:pPr>
+        <w:pStyle w:val="Text"/>
+      </w:pPr>
       <w:r>
         <w:t>T</w:t>
       </w:r>
     </w:p>
     <w:p>
+      <w:pPr>
+        <w:pStyle w:val="Text"/>
+      </w:pPr>
       <w:r>
         <w:t>Wendy is a woman.</w:t>
       </w:r>
     </w:p>
     <w:p>
+      <w:pPr>
+        <w:pStyle w:val="Text"/>
+      </w:pPr>
       <w:r>
         <w:t>T</w:t>
       </w:r>

</xml_diff>